<commit_message>
Added LiPo battery Chapter
</commit_message>
<xml_diff>
--- a/Bibliografie.docx
+++ b/Bibliografie.docx
@@ -13,7 +13,6 @@
           <w:lang w:val="en-US"/>
         </w:rPr>
       </w:pPr>
-      <w:proofErr w:type="spellStart"/>
       <w:r>
         <w:rPr>
           <w:rFonts w:ascii="Arial" w:hAnsi="Arial" w:cs="Arial"/>
@@ -23,19 +22,7 @@
           <w:szCs w:val="32"/>
           <w:lang w:val="en-US"/>
         </w:rPr>
-        <w:t>Batterijen</w:t>
-      </w:r>
-      <w:proofErr w:type="spellEnd"/>
-      <w:r>
-        <w:rPr>
-          <w:rFonts w:ascii="Arial" w:hAnsi="Arial" w:cs="Arial"/>
-          <w:b/>
-          <w:bCs/>
-          <w:sz w:val="32"/>
-          <w:szCs w:val="32"/>
-          <w:lang w:val="en-US"/>
-        </w:rPr>
-        <w:t>:</w:t>
+        <w:t>Batterijen:</w:t>
       </w:r>
     </w:p>
     <w:p>
@@ -53,55 +40,13 @@
         <w:rPr>
           <w:lang w:val="en-US"/>
         </w:rPr>
-        <w:t xml:space="preserve">N. </w:t>
-      </w:r>
-      <w:proofErr w:type="spellStart"/>
-      <w:r>
-        <w:rPr>
-          <w:lang w:val="en-US"/>
-        </w:rPr>
-        <w:t>Seidle</w:t>
-      </w:r>
-      <w:proofErr w:type="spellEnd"/>
-      <w:r>
-        <w:rPr>
-          <w:lang w:val="en-US"/>
-        </w:rPr>
-        <w:t xml:space="preserve">, „Battery Technologies,” </w:t>
-      </w:r>
-      <w:proofErr w:type="spellStart"/>
-      <w:r>
-        <w:rPr>
-          <w:lang w:val="en-US"/>
-        </w:rPr>
-        <w:t>SparkFun</w:t>
-      </w:r>
-      <w:proofErr w:type="spellEnd"/>
-      <w:r>
-        <w:rPr>
-          <w:lang w:val="en-US"/>
-        </w:rPr>
-        <w:t xml:space="preserve"> Electronics, 2016. </w:t>
+        <w:t xml:space="preserve">N. Seidle, „Battery Technologies,” SparkFun Electronics, 2016. </w:t>
       </w:r>
       <w:r>
         <w:rPr>
           <w:lang w:val="fr-FR"/>
         </w:rPr>
-        <w:t xml:space="preserve">[Online]. </w:t>
-      </w:r>
-      <w:proofErr w:type="spellStart"/>
-      <w:r>
-        <w:rPr>
-          <w:lang w:val="fr-FR"/>
-        </w:rPr>
-        <w:t>Available</w:t>
-      </w:r>
-      <w:proofErr w:type="spellEnd"/>
-      <w:r>
-        <w:rPr>
-          <w:lang w:val="fr-FR"/>
-        </w:rPr>
-        <w:t>: https://learn.sparkfun.com/tutorials/battery-technologies/lithium-polymer.</w:t>
+        <w:t>[Online]. Available: https://learn.sparkfun.com/tutorials/battery-technologies/lithium-polymer.</w:t>
       </w:r>
     </w:p>
     <w:p>
@@ -125,21 +70,7 @@
         <w:rPr>
           <w:lang w:val="fr-FR"/>
         </w:rPr>
-        <w:t xml:space="preserve">[Online]. </w:t>
-      </w:r>
-      <w:proofErr w:type="spellStart"/>
-      <w:r>
-        <w:rPr>
-          <w:lang w:val="fr-FR"/>
-        </w:rPr>
-        <w:t>Available</w:t>
-      </w:r>
-      <w:proofErr w:type="spellEnd"/>
-      <w:r>
-        <w:rPr>
-          <w:lang w:val="fr-FR"/>
-        </w:rPr>
-        <w:t>: https://en.wikipedia.org/wiki/Lithium_polymer_battery.</w:t>
+        <w:t>[Online]. Available: https://en.wikipedia.org/wiki/Lithium_polymer_battery.</w:t>
       </w:r>
     </w:p>
     <w:p>
@@ -157,23 +88,268 @@
         <w:rPr>
           <w:lang w:val="en-US"/>
         </w:rPr>
-        <w:t xml:space="preserve">S. W. Moore </w:t>
-      </w:r>
-      <w:proofErr w:type="spellStart"/>
-      <w:r>
-        <w:rPr>
-          <w:lang w:val="en-US"/>
-        </w:rPr>
-        <w:t>en</w:t>
-      </w:r>
-      <w:proofErr w:type="spellEnd"/>
-      <w:r>
-        <w:rPr>
-          <w:lang w:val="en-US"/>
-        </w:rPr>
-        <w:t xml:space="preserve"> P. J. Schneider, „A Review of Cell Equalization Methods for Lithium Ion and Lithium Polymer Battery Systems,” SAE Technical paper 2001-01-0959, 2001.</w:t>
-      </w:r>
-    </w:p>
+        <w:t>S. W. Moore en P. J. Schneider, „A Review of Cell Equalization Methods for Lithium Ion and Lithium Polymer Battery Systems,” SAE Technical paper 2001-01-0959, 2001.</w:t>
+      </w:r>
+    </w:p>
+    <w:p>
+      <w:hyperlink r:id="rId8" w:history="1">
+        <w:r>
+          <w:rPr>
+            <w:rStyle w:val="Hyperlink"/>
+            <w:lang w:val="en-US"/>
+          </w:rPr>
+          <w:t>https://nl.wikipedia.org/wiki/Lithium-ion-polymeer-accu</w:t>
+        </w:r>
+      </w:hyperlink>
+    </w:p>
+    <w:p/>
+    <w:p>
+      <w:pPr>
+        <w:rPr>
+          <w:rFonts w:ascii="Arial" w:hAnsi="Arial" w:cs="Arial"/>
+          <w:color w:val="222222"/>
+          <w:sz w:val="21"/>
+          <w:szCs w:val="21"/>
+          <w:shd w:val="clear" w:color="auto" w:fill="FFFFFF"/>
+          <w:lang w:val="en-US"/>
+        </w:rPr>
+      </w:pPr>
+      <w:hyperlink r:id="rId9" w:history="1">
+        <w:r>
+          <w:rPr>
+            <w:rStyle w:val="Hyperlink"/>
+            <w:lang w:val="en-US"/>
+          </w:rPr>
+          <w:t>http://www.manoonpong.com/Other/main_page=page_2.pdf</w:t>
+        </w:r>
+      </w:hyperlink>
+      <w:r>
+        <w:rPr>
+          <w:lang w:val="en-US"/>
+        </w:rPr>
+        <w:t xml:space="preserve">  </w:t>
+      </w:r>
+      <w:r>
+        <w:sym w:font="Wingdings" w:char="F0E8"/>
+      </w:r>
+      <w:r>
+        <w:rPr>
+          <w:lang w:val="en-US"/>
+        </w:rPr>
+        <w:t xml:space="preserve"> </w:t>
+      </w:r>
+      <w:r>
+        <w:rPr>
+          <w:rFonts w:ascii="Arial" w:hAnsi="Arial" w:cs="Arial"/>
+          <w:color w:val="222222"/>
+          <w:sz w:val="21"/>
+          <w:szCs w:val="21"/>
+          <w:shd w:val="clear" w:color="auto" w:fill="FFFFFF"/>
+          <w:lang w:val="en-US"/>
+        </w:rPr>
+        <w:t>They also have a low self-discharge rate, which is about 5% per month</w:t>
+      </w:r>
+    </w:p>
+    <w:p>
+      <w:pPr>
+        <w:rPr>
+          <w:rFonts w:ascii="Arial" w:hAnsi="Arial" w:cs="Arial"/>
+          <w:color w:val="222222"/>
+          <w:sz w:val="17"/>
+          <w:szCs w:val="17"/>
+          <w:shd w:val="clear" w:color="auto" w:fill="FFFFFF"/>
+          <w:vertAlign w:val="superscript"/>
+        </w:rPr>
+      </w:pPr>
+      <w:r>
+        <w:rPr>
+          <w:rFonts w:ascii="Arial" w:hAnsi="Arial" w:cs="Arial"/>
+          <w:color w:val="222222"/>
+          <w:sz w:val="21"/>
+          <w:szCs w:val="21"/>
+          <w:shd w:val="clear" w:color="auto" w:fill="FFFFFF"/>
+        </w:rPr>
+        <w:t>En geven 4 keer meer stroom dan NiCd en NImH batterijen</w:t>
+      </w:r>
+      <w:r>
+        <w:rPr>
+          <w:rFonts w:ascii="Arial" w:hAnsi="Arial" w:cs="Arial"/>
+          <w:color w:val="222222"/>
+          <w:sz w:val="17"/>
+          <w:szCs w:val="17"/>
+          <w:shd w:val="clear" w:color="auto" w:fill="FFFFFF"/>
+          <w:vertAlign w:val="superscript"/>
+        </w:rPr>
+        <w:t xml:space="preserve"> </w:t>
+      </w:r>
+    </w:p>
+    <w:p>
+      <w:hyperlink r:id="rId10" w:history="1">
+        <w:r>
+          <w:rPr>
+            <w:rStyle w:val="Hyperlink"/>
+          </w:rPr>
+          <w:t>https://www.jauch.com/downloadfile/5c5050fa5b6510e9a8ad76299baae4e53/white_paper_introduction_to_lipo_battery_technology_11-2018_en.pdf</w:t>
+        </w:r>
+      </w:hyperlink>
+      <w:r>
+        <w:t xml:space="preserve"> ==&gt; </w:t>
+      </w:r>
+      <w:r>
+        <w:t>gev</w:t>
+      </w:r>
+      <w:r>
+        <w:t>en iets meer stroom dan Litium-ion batterijen</w:t>
+      </w:r>
+    </w:p>
+    <w:p/>
+    <w:p>
+      <w:pPr>
+        <w:rPr>
+          <w:b/>
+          <w:bCs/>
+        </w:rPr>
+      </w:pPr>
+      <w:hyperlink r:id="rId11" w:history="1">
+        <w:r>
+          <w:rPr>
+            <w:rStyle w:val="Hyperlink"/>
+          </w:rPr>
+          <w:t>https://nl.wikipedia.org/wiki/Oplaadbare_batterij</w:t>
+        </w:r>
+      </w:hyperlink>
+      <w:r>
+        <w:t xml:space="preserve"> </w:t>
+      </w:r>
+      <w:r>
+        <w:sym w:font="Wingdings" w:char="F0E8"/>
+      </w:r>
+      <w:r>
+        <w:t xml:space="preserve"> tabel me</w:t>
+      </w:r>
+      <w:r>
+        <w:t>t vergelijking van verschillende soorten batterijen</w:t>
+      </w:r>
+      <w:r>
+        <w:t xml:space="preserve"> </w:t>
+      </w:r>
+      <w:r>
+        <w:rPr>
+          <w:b/>
+          <w:bCs/>
+        </w:rPr>
+        <w:t>Energiedichtheid vs vermogensdichtheid</w:t>
+      </w:r>
+    </w:p>
+    <w:p>
+      <w:pPr>
+        <w:rPr>
+          <w:b/>
+          <w:bCs/>
+        </w:rPr>
+      </w:pPr>
+    </w:p>
+    <w:p>
+      <w:pPr>
+        <w:rPr>
+          <w:lang w:val="de-DE"/>
+        </w:rPr>
+      </w:pPr>
+      <w:hyperlink r:id="rId12" w:history="1">
+        <w:r>
+          <w:rPr>
+            <w:rStyle w:val="Hyperlink"/>
+            <w:lang w:val="de-DE"/>
+          </w:rPr>
+          <w:t>https://nl.wikipedia.org/wiki/Energiedichtheid</w:t>
+        </w:r>
+      </w:hyperlink>
+      <w:r>
+        <w:rPr>
+          <w:lang w:val="de-DE"/>
+        </w:rPr>
+        <w:t xml:space="preserve">  </w:t>
+      </w:r>
+      <w:r>
+        <w:sym w:font="Wingdings" w:char="F0E8"/>
+      </w:r>
+      <w:r>
+        <w:rPr>
+          <w:lang w:val="de-DE"/>
+        </w:rPr>
+        <w:t xml:space="preserve"> Ener</w:t>
+      </w:r>
+      <w:r>
+        <w:rPr>
+          <w:lang w:val="de-DE"/>
+        </w:rPr>
+        <w:t>giedichtheid</w:t>
+      </w:r>
+    </w:p>
+    <w:p>
+      <w:hyperlink r:id="rId13" w:history="1">
+        <w:r>
+          <w:rPr>
+            <w:rStyle w:val="Hyperlink"/>
+          </w:rPr>
+          <w:t>https://nl.wikipedia.org/wiki/Vermogensdichtheid</w:t>
+        </w:r>
+      </w:hyperlink>
+      <w:r>
+        <w:t xml:space="preserve"> </w:t>
+      </w:r>
+      <w:r>
+        <w:rPr>
+          <w:lang w:val="de-DE"/>
+        </w:rPr>
+        <w:sym w:font="Wingdings" w:char="F0E8"/>
+      </w:r>
+      <w:r>
+        <w:t xml:space="preserve"> Ver</w:t>
+      </w:r>
+      <w:r>
+        <w:t>mogensdichtheid</w:t>
+      </w:r>
+    </w:p>
+    <w:p>
+      <w:hyperlink r:id="rId14" w:history="1">
+        <w:r>
+          <w:rPr>
+            <w:rStyle w:val="Hyperlink"/>
+          </w:rPr>
+          <w:t>https://www.conrad.nl/info/inspiration/batterijen-en-opladers/het-memory-effect-bij-batterijen</w:t>
+        </w:r>
+      </w:hyperlink>
+      <w:r>
+        <w:t xml:space="preserve"> ==&gt; Lipo hee</w:t>
+      </w:r>
+      <w:r>
+        <w:t>ft geen geheugeneffect</w:t>
+      </w:r>
+    </w:p>
+    <w:p>
+      <w:hyperlink r:id="rId15" w:history="1">
+        <w:r>
+          <w:rPr>
+            <w:rStyle w:val="Hyperlink"/>
+          </w:rPr>
+          <w:t>https://www.replacedirect.be/nl/batterij-technieken/lithium-polymeer-batterijen.html</w:t>
+        </w:r>
+      </w:hyperlink>
+      <w:r>
+        <w:t xml:space="preserve"> </w:t>
+      </w:r>
+      <w:r>
+        <w:sym w:font="Wingdings" w:char="F0E8"/>
+      </w:r>
+      <w:r>
+        <w:t xml:space="preserve"> Het</w:t>
+      </w:r>
+      <w:r>
+        <w:t xml:space="preserve"> geheugeneffect</w:t>
+      </w:r>
+    </w:p>
+    <w:p/>
     <w:p>
       <w:pPr>
         <w:rPr>
@@ -205,31 +381,7 @@
           <w:szCs w:val="32"/>
           <w:lang w:val="en-US"/>
         </w:rPr>
-        <w:t xml:space="preserve"> (</w:t>
-      </w:r>
-      <w:proofErr w:type="spellStart"/>
-      <w:r>
-        <w:rPr>
-          <w:rFonts w:ascii="Arial" w:hAnsi="Arial" w:cs="Arial"/>
-          <w:b/>
-          <w:bCs/>
-          <w:sz w:val="32"/>
-          <w:szCs w:val="32"/>
-          <w:lang w:val="en-US"/>
-        </w:rPr>
-        <w:t>MavLink</w:t>
-      </w:r>
-      <w:proofErr w:type="spellEnd"/>
-      <w:r>
-        <w:rPr>
-          <w:rFonts w:ascii="Arial" w:hAnsi="Arial" w:cs="Arial"/>
-          <w:b/>
-          <w:bCs/>
-          <w:sz w:val="32"/>
-          <w:szCs w:val="32"/>
-          <w:lang w:val="en-US"/>
-        </w:rPr>
-        <w:t>)</w:t>
+        <w:t xml:space="preserve"> (MavLink)</w:t>
       </w:r>
     </w:p>
     <w:p>
@@ -247,35 +399,7 @@
         <w:rPr>
           <w:lang w:val="en-US"/>
         </w:rPr>
-        <w:t xml:space="preserve">K. </w:t>
-      </w:r>
-      <w:proofErr w:type="spellStart"/>
-      <w:r>
-        <w:rPr>
-          <w:lang w:val="en-US"/>
-        </w:rPr>
-        <w:t>Domin</w:t>
-      </w:r>
-      <w:proofErr w:type="spellEnd"/>
-      <w:r>
-        <w:rPr>
-          <w:lang w:val="en-US"/>
-        </w:rPr>
-        <w:t xml:space="preserve">, „Security Analysis of the Drone Communication Protocol: Fuzzing the </w:t>
-      </w:r>
-      <w:proofErr w:type="spellStart"/>
-      <w:r>
-        <w:rPr>
-          <w:lang w:val="en-US"/>
-        </w:rPr>
-        <w:t>MAVLink</w:t>
-      </w:r>
-      <w:proofErr w:type="spellEnd"/>
-      <w:r>
-        <w:rPr>
-          <w:lang w:val="en-US"/>
-        </w:rPr>
-        <w:t xml:space="preserve"> Protocol,” 2016.</w:t>
+        <w:t>K. Domin, „Security Analysis of the Drone Communication Protocol: Fuzzing the MAVLink Protocol,” 2016.</w:t>
       </w:r>
     </w:p>
     <w:p>
@@ -291,23 +415,13 @@
           <w:lang w:val="en-US"/>
         </w:rPr>
       </w:pPr>
-      <w:proofErr w:type="spellStart"/>
       <w:r>
         <w:rPr>
           <w:shd w:val="clear" w:color="auto" w:fill="FFFFFF"/>
           <w:lang w:val="en-US"/>
         </w:rPr>
-        <w:t>Alhawi</w:t>
-      </w:r>
-      <w:proofErr w:type="spellEnd"/>
-      <w:r>
-        <w:rPr>
-          <w:shd w:val="clear" w:color="auto" w:fill="FFFFFF"/>
-          <w:lang w:val="en-US"/>
-        </w:rPr>
-        <w:t>, O.M., Mustafa, M.A., &amp; Cordeiro, L.C. (2019). Finding Security Vulnerabilities in Unmanned Aerial Vehicles Using Software Verification. </w:t>
-      </w:r>
-      <w:proofErr w:type="spellStart"/>
+        <w:t>Alhawi, O.M., Mustafa, M.A., &amp; Cordeiro, L.C. (2019). Finding Security Vulnerabilities in Unmanned Aerial Vehicles Using Software Verification. </w:t>
+      </w:r>
       <w:r>
         <w:rPr>
           <w:rStyle w:val="Nadruk"/>
@@ -320,22 +434,7 @@
           <w:shd w:val="clear" w:color="auto" w:fill="FFFFFF"/>
           <w:lang w:val="en-US"/>
         </w:rPr>
-        <w:t>ArXiv</w:t>
-      </w:r>
-      <w:proofErr w:type="spellEnd"/>
-      <w:r>
-        <w:rPr>
-          <w:rStyle w:val="Nadruk"/>
-          <w:rFonts w:ascii="Arial" w:hAnsi="Arial" w:cs="Arial"/>
-          <w:i w:val="0"/>
-          <w:iCs w:val="0"/>
-          <w:color w:val="2E414F"/>
-          <w:sz w:val="24"/>
-          <w:szCs w:val="24"/>
-          <w:shd w:val="clear" w:color="auto" w:fill="FFFFFF"/>
-          <w:lang w:val="en-US"/>
-        </w:rPr>
-        <w:t>, abs/1906.11488</w:t>
+        <w:t>ArXiv, abs/1906.11488</w:t>
       </w:r>
       <w:r>
         <w:rPr>
@@ -368,7 +467,7 @@
         </w:rPr>
         <w:t xml:space="preserve">,   </w:t>
       </w:r>
-      <w:hyperlink r:id="rId8" w:history="1">
+      <w:hyperlink r:id="rId16" w:history="1">
         <w:r>
           <w:rPr>
             <w:lang w:val="en-US"/>
@@ -388,7 +487,7 @@
           <w:lang w:val="en-US"/>
         </w:rPr>
       </w:pPr>
-      <w:hyperlink r:id="rId9" w:history="1">
+      <w:hyperlink r:id="rId17" w:history="1">
         <w:r>
           <w:rPr>
             <w:rStyle w:val="Hyperlink"/>
@@ -413,23 +512,9 @@
         <w:rPr>
           <w:lang w:val="en-US"/>
         </w:rPr>
-        <w:t>“</w:t>
-      </w:r>
-      <w:proofErr w:type="spellStart"/>
-      <w:r>
-        <w:rPr>
-          <w:lang w:val="en-US"/>
-        </w:rPr>
-        <w:t>MavLink</w:t>
-      </w:r>
-      <w:proofErr w:type="spellEnd"/>
-      <w:r>
-        <w:rPr>
-          <w:lang w:val="en-US"/>
-        </w:rPr>
-        <w:t xml:space="preserve">”, Wikipedia [Online]. Available: </w:t>
-      </w:r>
-      <w:hyperlink r:id="rId10" w:history="1">
+        <w:t xml:space="preserve">“MavLink”, Wikipedia [Online]. Available: </w:t>
+      </w:r>
+      <w:hyperlink r:id="rId18" w:history="1">
         <w:r>
           <w:rPr>
             <w:rStyle w:val="Hyperlink"/>
@@ -474,75 +559,12 @@
           <w:lang w:val="en-US"/>
         </w:rPr>
       </w:pPr>
-      <w:proofErr w:type="spellStart"/>
       <w:r>
         <w:rPr>
           <w:lang w:val="fr-FR"/>
         </w:rPr>
-        <w:t>Moeyersons</w:t>
-      </w:r>
-      <w:proofErr w:type="spellEnd"/>
-      <w:r>
-        <w:rPr>
-          <w:lang w:val="fr-FR"/>
-        </w:rPr>
-        <w:t xml:space="preserve">, </w:t>
-      </w:r>
-      <w:proofErr w:type="spellStart"/>
-      <w:r>
-        <w:rPr>
-          <w:lang w:val="fr-FR"/>
-        </w:rPr>
-        <w:t>Jerico</w:t>
-      </w:r>
-      <w:proofErr w:type="spellEnd"/>
-      <w:r>
-        <w:rPr>
-          <w:lang w:val="fr-FR"/>
-        </w:rPr>
-        <w:t xml:space="preserve">, </w:t>
-      </w:r>
-      <w:proofErr w:type="spellStart"/>
-      <w:r>
-        <w:rPr>
-          <w:lang w:val="fr-FR"/>
-        </w:rPr>
-        <w:t>Maenhaut</w:t>
-      </w:r>
-      <w:proofErr w:type="spellEnd"/>
-      <w:r>
-        <w:rPr>
-          <w:lang w:val="fr-FR"/>
-        </w:rPr>
-        <w:t xml:space="preserve">, P.-J., De </w:t>
-      </w:r>
-      <w:proofErr w:type="spellStart"/>
-      <w:r>
-        <w:rPr>
-          <w:lang w:val="fr-FR"/>
-        </w:rPr>
-        <w:t>Turck</w:t>
-      </w:r>
-      <w:proofErr w:type="spellEnd"/>
-      <w:r>
-        <w:rPr>
-          <w:lang w:val="fr-FR"/>
-        </w:rPr>
-        <w:t xml:space="preserve">, F., &amp; </w:t>
-      </w:r>
-      <w:proofErr w:type="spellStart"/>
-      <w:r>
-        <w:rPr>
-          <w:lang w:val="fr-FR"/>
-        </w:rPr>
-        <w:t>Volckaert</w:t>
-      </w:r>
-      <w:proofErr w:type="spellEnd"/>
-      <w:r>
-        <w:rPr>
-          <w:lang w:val="fr-FR"/>
-        </w:rPr>
-        <w:t xml:space="preserve">, B. (2018). </w:t>
+        <w:lastRenderedPageBreak/>
+        <w:t xml:space="preserve">Moeyersons, Jerico, Maenhaut, P.-J., De Turck, F., &amp; Volckaert, B. (2018). </w:t>
       </w:r>
       <w:r>
         <w:rPr>
@@ -602,21 +624,7 @@
         <w:rPr>
           <w:lang w:val="en-US"/>
         </w:rPr>
-        <w:t xml:space="preserve">Yamada, M. </w:t>
-      </w:r>
-      <w:proofErr w:type="spellStart"/>
-      <w:r>
-        <w:rPr>
-          <w:lang w:val="en-US"/>
-        </w:rPr>
-        <w:t>Ryoke</w:t>
-      </w:r>
-      <w:proofErr w:type="spellEnd"/>
-      <w:r>
-        <w:rPr>
-          <w:lang w:val="en-US"/>
-        </w:rPr>
-        <w:t>, &amp; X. Tang (Eds.), Knowledge and Systems Sciences (pp. 87–100). Presented at the KSS2018, Knowledge and Systems Sciences, Singapore: Springer Singapore</w:t>
+        <w:t>Yamada, M. Ryoke, &amp; X. Tang (Eds.), Knowledge and Systems Sciences (pp. 87–100). Presented at the KSS2018, Knowledge and Systems Sciences, Singapore: Springer Singapore</w:t>
       </w:r>
       <w:r>
         <w:rPr>
@@ -645,7 +653,7 @@
       <w:r>
         <w:t xml:space="preserve">Springer (2006). </w:t>
       </w:r>
-      <w:hyperlink r:id="rId11" w:history="1">
+      <w:hyperlink r:id="rId19" w:history="1">
         <w:r>
           <w:t>https://doi.org/10.1117/1.2819119</w:t>
         </w:r>
@@ -666,21 +674,8 @@
           <w:lang w:val="en-US"/>
         </w:rPr>
       </w:pPr>
-      <w:proofErr w:type="spellStart"/>
-      <w:r>
-        <w:t>Tijtgat</w:t>
-      </w:r>
-      <w:proofErr w:type="spellEnd"/>
-      <w:r>
-        <w:t xml:space="preserve">, N., </w:t>
-      </w:r>
-      <w:proofErr w:type="spellStart"/>
-      <w:r>
-        <w:t>Volckaert</w:t>
-      </w:r>
-      <w:proofErr w:type="spellEnd"/>
-      <w:r>
-        <w:t xml:space="preserve">, B., &amp; De Turck, F. (2017). </w:t>
+      <w:r>
+        <w:t xml:space="preserve">Tijtgat, N., Volckaert, B., &amp; De Turck, F. (2017). </w:t>
       </w:r>
       <w:r>
         <w:rPr>
@@ -718,75 +713,11 @@
           <w:lang w:val="en-US" w:eastAsia="nl-BE"/>
         </w:rPr>
       </w:pPr>
-      <w:proofErr w:type="spellStart"/>
       <w:r>
         <w:rPr>
           <w:lang w:val="en-US" w:eastAsia="nl-BE"/>
         </w:rPr>
-        <w:t>Moeyersons</w:t>
-      </w:r>
-      <w:proofErr w:type="spellEnd"/>
-      <w:r>
-        <w:rPr>
-          <w:lang w:val="en-US" w:eastAsia="nl-BE"/>
-        </w:rPr>
-        <w:t xml:space="preserve">, J., </w:t>
-      </w:r>
-      <w:proofErr w:type="spellStart"/>
-      <w:r>
-        <w:rPr>
-          <w:lang w:val="en-US" w:eastAsia="nl-BE"/>
-        </w:rPr>
-        <w:t>Verhoeve</w:t>
-      </w:r>
-      <w:proofErr w:type="spellEnd"/>
-      <w:r>
-        <w:rPr>
-          <w:lang w:val="en-US" w:eastAsia="nl-BE"/>
-        </w:rPr>
-        <w:t xml:space="preserve">, B., </w:t>
-      </w:r>
-      <w:proofErr w:type="spellStart"/>
-      <w:r>
-        <w:rPr>
-          <w:lang w:val="en-US" w:eastAsia="nl-BE"/>
-        </w:rPr>
-        <w:t>Maenhaut</w:t>
-      </w:r>
-      <w:proofErr w:type="spellEnd"/>
-      <w:r>
-        <w:rPr>
-          <w:lang w:val="en-US" w:eastAsia="nl-BE"/>
-        </w:rPr>
-        <w:t xml:space="preserve">, P.-J., </w:t>
-      </w:r>
-      <w:proofErr w:type="spellStart"/>
-      <w:r>
-        <w:rPr>
-          <w:lang w:val="en-US" w:eastAsia="nl-BE"/>
-        </w:rPr>
-        <w:t>Volckaert</w:t>
-      </w:r>
-      <w:proofErr w:type="spellEnd"/>
-      <w:r>
-        <w:rPr>
-          <w:lang w:val="en-US" w:eastAsia="nl-BE"/>
-        </w:rPr>
-        <w:t xml:space="preserve">, B., &amp; De </w:t>
-      </w:r>
-      <w:proofErr w:type="spellStart"/>
-      <w:r>
-        <w:rPr>
-          <w:lang w:val="en-US" w:eastAsia="nl-BE"/>
-        </w:rPr>
-        <w:t>Turck</w:t>
-      </w:r>
-      <w:proofErr w:type="spellEnd"/>
-      <w:r>
-        <w:rPr>
-          <w:lang w:val="en-US" w:eastAsia="nl-BE"/>
-        </w:rPr>
-        <w:t>, F. (2019). Pluggable drone imaging analysis framework for mob detection during open-air events. Proceedings of the 8th International Conference on Pattern Recognition Applications and Methods (pp. 64–72). Presented at the ICPRAM2019, the 8th International Conference on Pattern Recognition Applications and Methods.</w:t>
+        <w:t>Moeyersons, J., Verhoeve, B., Maenhaut, P.-J., Volckaert, B., &amp; De Turck, F. (2019). Pluggable drone imaging analysis framework for mob detection during open-air events. Proceedings of the 8th International Conference on Pattern Recognition Applications and Methods (pp. 64–72). Presented at the ICPRAM2019, the 8th International Conference on Pattern Recognition Applications and Methods.</w:t>
       </w:r>
     </w:p>
     <w:p>
@@ -806,24 +737,16 @@
         </w:rPr>
         <w:t xml:space="preserve">“OpenCV: Introduction.” [Online]. </w:t>
       </w:r>
-      <w:proofErr w:type="spellStart"/>
       <w:r>
         <w:rPr>
           <w:lang w:val="fr-FR"/>
         </w:rPr>
-        <w:t>Available</w:t>
-      </w:r>
-      <w:proofErr w:type="spellEnd"/>
-      <w:r>
-        <w:rPr>
-          <w:lang w:val="fr-FR"/>
-        </w:rPr>
-        <w:t>:</w:t>
+        <w:t>Available:</w:t>
       </w:r>
       <w:r>
         <w:t xml:space="preserve"> </w:t>
       </w:r>
-      <w:hyperlink r:id="rId12" w:history="1">
+      <w:hyperlink r:id="rId20" w:history="1">
         <w:r>
           <w:t>https://docs.opencv.org/4.1.1/d1/dfb/intro.html</w:t>
         </w:r>
@@ -891,7 +814,6 @@
           <w:szCs w:val="32"/>
           <w:lang w:val="en-US"/>
         </w:rPr>
-        <w:lastRenderedPageBreak/>
         <w:t>Swarm</w:t>
       </w:r>
     </w:p>
@@ -913,49 +835,7 @@
         <w:rPr>
           <w:lang w:val="en-US"/>
         </w:rPr>
-        <w:t xml:space="preserve">Mac </w:t>
-      </w:r>
-      <w:proofErr w:type="spellStart"/>
-      <w:r>
-        <w:rPr>
-          <w:lang w:val="en-US"/>
-        </w:rPr>
-        <w:t>Thi</w:t>
-      </w:r>
-      <w:proofErr w:type="spellEnd"/>
-      <w:r>
-        <w:rPr>
-          <w:lang w:val="en-US"/>
-        </w:rPr>
-        <w:t xml:space="preserve">, T., </w:t>
-      </w:r>
-      <w:proofErr w:type="spellStart"/>
-      <w:r>
-        <w:rPr>
-          <w:lang w:val="en-US"/>
-        </w:rPr>
-        <w:t>Copot</w:t>
-      </w:r>
-      <w:proofErr w:type="spellEnd"/>
-      <w:r>
-        <w:rPr>
-          <w:lang w:val="en-US"/>
-        </w:rPr>
-        <w:t xml:space="preserve">, C., Duc, T. T., &amp; De Keyser, R. (2016). </w:t>
-      </w:r>
-      <w:proofErr w:type="spellStart"/>
-      <w:r>
-        <w:rPr>
-          <w:lang w:val="en-US"/>
-        </w:rPr>
-        <w:t>AR.Drone</w:t>
-      </w:r>
-      <w:proofErr w:type="spellEnd"/>
-      <w:r>
-        <w:rPr>
-          <w:lang w:val="en-US"/>
-        </w:rPr>
-        <w:t xml:space="preserve"> UAV control parameters tuning based on particle swarm optimization algorithm. PROCEEDING OF 2016 IEEE INTERNATIONAL CONFERENCE ON AUTOMATION, QUALITY AND TESTING, ROBOTICS (AQTR) (pp. 475–480). Presented</w:t>
+        <w:t>Mac Thi, T., Copot, C., Duc, T. T., &amp; De Keyser, R. (2016). AR.Drone UAV control parameters tuning based on particle swarm optimization algorithm. PROCEEDING OF 2016 IEEE INTERNATIONAL CONFERENCE ON AUTOMATION, QUALITY AND TESTING, ROBOTICS (AQTR) (pp. 475–480). Presented</w:t>
       </w:r>
       <w:r>
         <w:rPr>
@@ -990,49 +870,7 @@
         <w:rPr>
           <w:lang w:val="en-US"/>
         </w:rPr>
-        <w:t xml:space="preserve">A.L. </w:t>
-      </w:r>
-      <w:proofErr w:type="spellStart"/>
-      <w:r>
-        <w:rPr>
-          <w:lang w:val="en-US"/>
-        </w:rPr>
-        <w:t>Alfeo</w:t>
-      </w:r>
-      <w:proofErr w:type="spellEnd"/>
-      <w:r>
-        <w:rPr>
-          <w:lang w:val="en-US"/>
-        </w:rPr>
-        <w:t xml:space="preserve">, M.G.C.A. Cimino, N. De Francesco, A. </w:t>
-      </w:r>
-      <w:proofErr w:type="spellStart"/>
-      <w:r>
-        <w:rPr>
-          <w:lang w:val="en-US"/>
-        </w:rPr>
-        <w:t>Lazzeri</w:t>
-      </w:r>
-      <w:proofErr w:type="spellEnd"/>
-      <w:r>
-        <w:rPr>
-          <w:lang w:val="en-US"/>
-        </w:rPr>
-        <w:t xml:space="preserve">, M. Lega, G. </w:t>
-      </w:r>
-      <w:proofErr w:type="spellStart"/>
-      <w:r>
-        <w:rPr>
-          <w:lang w:val="en-US"/>
-        </w:rPr>
-        <w:t>Vaglini</w:t>
-      </w:r>
-      <w:proofErr w:type="spellEnd"/>
-      <w:r>
-        <w:rPr>
-          <w:lang w:val="en-US"/>
-        </w:rPr>
-        <w:t>, "Swarm coordination of mini-UAVs for target search using imperfect sensors", Intelligent Decision Technologies, IOS Press, Vol. 12, Issue 2, Pages 149-162, 2018 The final publication is available at IOS Press through http://dx.doi.org/10.3233/IDT-170317</w:t>
+        <w:t>A.L. Alfeo, M.G.C.A. Cimino, N. De Francesco, A. Lazzeri, M. Lega, G. Vaglini, "Swarm coordination of mini-UAVs for target search using imperfect sensors", Intelligent Decision Technologies, IOS Press, Vol. 12, Issue 2, Pages 149-162, 2018 The final publication is available at IOS Press through http://dx.doi.org/10.3233/IDT-170317</w:t>
       </w:r>
     </w:p>
     <w:p>
@@ -1080,7 +918,6 @@
           <w:szCs w:val="32"/>
         </w:rPr>
       </w:pPr>
-      <w:proofErr w:type="spellStart"/>
       <w:r>
         <w:rPr>
           <w:rFonts w:ascii="Arial" w:hAnsi="Arial" w:cs="Arial"/>
@@ -1089,18 +926,7 @@
           <w:sz w:val="32"/>
           <w:szCs w:val="32"/>
         </w:rPr>
-        <w:t>Detection</w:t>
-      </w:r>
-      <w:proofErr w:type="spellEnd"/>
-      <w:r>
-        <w:rPr>
-          <w:rFonts w:ascii="Arial" w:hAnsi="Arial" w:cs="Arial"/>
-          <w:b/>
-          <w:bCs/>
-          <w:sz w:val="32"/>
-          <w:szCs w:val="32"/>
-        </w:rPr>
-        <w:t xml:space="preserve"> in verschillende omstandigheden (n</w:t>
+        <w:t>Detection in verschillende omstandigheden (n</w:t>
       </w:r>
       <w:r>
         <w:rPr>
@@ -1136,113 +962,14 @@
           <w:lang w:val="en-US"/>
         </w:rPr>
       </w:pPr>
-      <w:proofErr w:type="spellStart"/>
       <w:r>
         <w:rPr>
           <w:rFonts w:cstheme="minorHAnsi"/>
           <w:color w:val="222222"/>
           <w:shd w:val="clear" w:color="auto" w:fill="FFFFFF"/>
         </w:rPr>
-        <w:t>González</w:t>
-      </w:r>
-      <w:proofErr w:type="spellEnd"/>
-      <w:r>
-        <w:rPr>
-          <w:rFonts w:cstheme="minorHAnsi"/>
-          <w:color w:val="222222"/>
-          <w:shd w:val="clear" w:color="auto" w:fill="FFFFFF"/>
-        </w:rPr>
-        <w:t xml:space="preserve">, A., </w:t>
-      </w:r>
-      <w:proofErr w:type="spellStart"/>
-      <w:r>
-        <w:rPr>
-          <w:rFonts w:cstheme="minorHAnsi"/>
-          <w:color w:val="222222"/>
-          <w:shd w:val="clear" w:color="auto" w:fill="FFFFFF"/>
-        </w:rPr>
-        <w:t>Fang</w:t>
-      </w:r>
-      <w:proofErr w:type="spellEnd"/>
-      <w:r>
-        <w:rPr>
-          <w:rFonts w:cstheme="minorHAnsi"/>
-          <w:color w:val="222222"/>
-          <w:shd w:val="clear" w:color="auto" w:fill="FFFFFF"/>
-        </w:rPr>
-        <w:t xml:space="preserve">, Z., </w:t>
-      </w:r>
-      <w:proofErr w:type="spellStart"/>
-      <w:r>
-        <w:rPr>
-          <w:rFonts w:cstheme="minorHAnsi"/>
-          <w:color w:val="222222"/>
-          <w:shd w:val="clear" w:color="auto" w:fill="FFFFFF"/>
-        </w:rPr>
-        <w:t>Socarras</w:t>
-      </w:r>
-      <w:proofErr w:type="spellEnd"/>
-      <w:r>
-        <w:rPr>
-          <w:rFonts w:cstheme="minorHAnsi"/>
-          <w:color w:val="222222"/>
-          <w:shd w:val="clear" w:color="auto" w:fill="FFFFFF"/>
-        </w:rPr>
-        <w:t xml:space="preserve">, Y., </w:t>
-      </w:r>
-      <w:proofErr w:type="spellStart"/>
-      <w:r>
-        <w:rPr>
-          <w:rFonts w:cstheme="minorHAnsi"/>
-          <w:color w:val="222222"/>
-          <w:shd w:val="clear" w:color="auto" w:fill="FFFFFF"/>
-        </w:rPr>
-        <w:t>Serrat</w:t>
-      </w:r>
-      <w:proofErr w:type="spellEnd"/>
-      <w:r>
-        <w:rPr>
-          <w:rFonts w:cstheme="minorHAnsi"/>
-          <w:color w:val="222222"/>
-          <w:shd w:val="clear" w:color="auto" w:fill="FFFFFF"/>
-        </w:rPr>
-        <w:t xml:space="preserve">, J., </w:t>
-      </w:r>
-      <w:proofErr w:type="spellStart"/>
-      <w:r>
-        <w:rPr>
-          <w:rFonts w:cstheme="minorHAnsi"/>
-          <w:color w:val="222222"/>
-          <w:shd w:val="clear" w:color="auto" w:fill="FFFFFF"/>
-        </w:rPr>
-        <w:t>Vázquez</w:t>
-      </w:r>
-      <w:proofErr w:type="spellEnd"/>
-      <w:r>
-        <w:rPr>
-          <w:rFonts w:cstheme="minorHAnsi"/>
-          <w:color w:val="222222"/>
-          <w:shd w:val="clear" w:color="auto" w:fill="FFFFFF"/>
-        </w:rPr>
-        <w:t xml:space="preserve">, D., </w:t>
-      </w:r>
-      <w:proofErr w:type="spellStart"/>
-      <w:r>
-        <w:rPr>
-          <w:rFonts w:cstheme="minorHAnsi"/>
-          <w:color w:val="222222"/>
-          <w:shd w:val="clear" w:color="auto" w:fill="FFFFFF"/>
-        </w:rPr>
-        <w:t>Xu</w:t>
-      </w:r>
-      <w:proofErr w:type="spellEnd"/>
-      <w:r>
-        <w:rPr>
-          <w:rFonts w:cstheme="minorHAnsi"/>
-          <w:color w:val="222222"/>
-          <w:shd w:val="clear" w:color="auto" w:fill="FFFFFF"/>
-        </w:rPr>
-        <w:t xml:space="preserve">, J., &amp; López, A. (2016). </w:t>
+        <w:lastRenderedPageBreak/>
+        <w:t xml:space="preserve">González, A., Fang, Z., Socarras, Y., Serrat, J., Vázquez, D., Xu, J., &amp; López, A. (2016). </w:t>
       </w:r>
       <w:r>
         <w:rPr>
@@ -1309,27 +1036,7 @@
           <w:shd w:val="clear" w:color="auto" w:fill="FFFFFF"/>
           <w:lang w:val="en-US"/>
         </w:rPr>
-        <w:t xml:space="preserve">A. </w:t>
-      </w:r>
-      <w:proofErr w:type="spellStart"/>
-      <w:r>
-        <w:rPr>
-          <w:rFonts w:cstheme="minorHAnsi"/>
-          <w:color w:val="333333"/>
-          <w:shd w:val="clear" w:color="auto" w:fill="FFFFFF"/>
-          <w:lang w:val="en-US"/>
-        </w:rPr>
-        <w:t>Broggi</w:t>
-      </w:r>
-      <w:proofErr w:type="spellEnd"/>
-      <w:r>
-        <w:rPr>
-          <w:rFonts w:cstheme="minorHAnsi"/>
-          <w:color w:val="333333"/>
-          <w:shd w:val="clear" w:color="auto" w:fill="FFFFFF"/>
-          <w:lang w:val="en-US"/>
-        </w:rPr>
-        <w:t>, "Robust real-time lane and road detection in critical shadow conditions," </w:t>
+        <w:t>A. Broggi, "Robust real-time lane and road detection in critical shadow conditions," </w:t>
       </w:r>
       <w:r>
         <w:rPr>
@@ -2744,9 +2451,12 @@
 </file>
 
 <file path=customXml/item1.xml><?xml version="1.0" encoding="utf-8"?>
-<p:properties xmlns:p="http://schemas.microsoft.com/office/2006/metadata/properties" xmlns:xsi="http://www.w3.org/2001/XMLSchema-instance" xmlns:pc="http://schemas.microsoft.com/office/infopath/2007/PartnerControls">
-  <documentManagement/>
-</p:properties>
+<?mso-contentType ?>
+<FormTemplates xmlns="http://schemas.microsoft.com/sharepoint/v3/contenttype/forms">
+  <Display>DocumentLibraryForm</Display>
+  <Edit>DocumentLibraryForm</Edit>
+  <New>DocumentLibraryForm</New>
+</FormTemplates>
 </file>
 
 <file path=customXml/item2.xml><?xml version="1.0" encoding="utf-8"?>
@@ -2947,19 +2657,15 @@
 </file>
 
 <file path=customXml/item3.xml><?xml version="1.0" encoding="utf-8"?>
-<?mso-contentType ?>
-<FormTemplates xmlns="http://schemas.microsoft.com/sharepoint/v3/contenttype/forms">
-  <Display>DocumentLibraryForm</Display>
-  <Edit>DocumentLibraryForm</Edit>
-  <New>DocumentLibraryForm</New>
-</FormTemplates>
+<p:properties xmlns:p="http://schemas.microsoft.com/office/2006/metadata/properties" xmlns:xsi="http://www.w3.org/2001/XMLSchema-instance" xmlns:pc="http://schemas.microsoft.com/office/infopath/2007/PartnerControls">
+  <documentManagement/>
+</p:properties>
 </file>
 
 <file path=customXml/itemProps1.xml><?xml version="1.0" encoding="utf-8"?>
-<ds:datastoreItem xmlns:ds="http://schemas.openxmlformats.org/officeDocument/2006/customXml" ds:itemID="{A2568FA2-6A1F-4D5F-A901-A50523AFDAB9}">
+<ds:datastoreItem xmlns:ds="http://schemas.openxmlformats.org/officeDocument/2006/customXml" ds:itemID="{93E486D2-3821-4F79-A6C4-63BA4E5E26F0}">
   <ds:schemaRefs>
-    <ds:schemaRef ds:uri="http://schemas.microsoft.com/office/2006/metadata/properties"/>
-    <ds:schemaRef ds:uri="http://schemas.microsoft.com/office/infopath/2007/PartnerControls"/>
+    <ds:schemaRef ds:uri="http://schemas.microsoft.com/sharepoint/v3/contenttype/forms"/>
   </ds:schemaRefs>
 </ds:datastoreItem>
 </file>
@@ -2984,9 +2690,10 @@
 </file>
 
 <file path=customXml/itemProps3.xml><?xml version="1.0" encoding="utf-8"?>
-<ds:datastoreItem xmlns:ds="http://schemas.openxmlformats.org/officeDocument/2006/customXml" ds:itemID="{93E486D2-3821-4F79-A6C4-63BA4E5E26F0}">
+<ds:datastoreItem xmlns:ds="http://schemas.openxmlformats.org/officeDocument/2006/customXml" ds:itemID="{A2568FA2-6A1F-4D5F-A901-A50523AFDAB9}">
   <ds:schemaRefs>
-    <ds:schemaRef ds:uri="http://schemas.microsoft.com/sharepoint/v3/contenttype/forms"/>
+    <ds:schemaRef ds:uri="http://schemas.microsoft.com/office/2006/metadata/properties"/>
+    <ds:schemaRef ds:uri="http://schemas.microsoft.com/office/infopath/2007/PartnerControls"/>
   </ds:schemaRefs>
 </ds:datastoreItem>
 </file>
</xml_diff>

<commit_message>
Added MavLink and LiPo text
</commit_message>
<xml_diff>
--- a/Bibliografie.docx
+++ b/Bibliografie.docx
@@ -92,6 +92,11 @@
       </w:r>
     </w:p>
     <w:p>
+      <w:pPr>
+        <w:rPr>
+          <w:lang w:val="en-US"/>
+        </w:rPr>
+      </w:pPr>
       <w:hyperlink r:id="rId8" w:history="1">
         <w:r>
           <w:rPr>
@@ -102,7 +107,13 @@
         </w:r>
       </w:hyperlink>
     </w:p>
-    <w:p/>
+    <w:p>
+      <w:pPr>
+        <w:rPr>
+          <w:lang w:val="en-US"/>
+        </w:rPr>
+      </w:pPr>
+    </w:p>
     <w:p>
       <w:pPr>
         <w:rPr>
@@ -250,40 +261,22 @@
       </w:pPr>
     </w:p>
     <w:p>
-      <w:pPr>
-        <w:rPr>
-          <w:lang w:val="de-DE"/>
-        </w:rPr>
-      </w:pPr>
       <w:hyperlink r:id="rId12" w:history="1">
         <w:r>
           <w:rPr>
             <w:rStyle w:val="Hyperlink"/>
-            <w:lang w:val="de-DE"/>
           </w:rPr>
           <w:t>https://nl.wikipedia.org/wiki/Energiedichtheid</w:t>
         </w:r>
       </w:hyperlink>
       <w:r>
-        <w:rPr>
-          <w:lang w:val="de-DE"/>
-        </w:rPr>
         <w:t xml:space="preserve">  </w:t>
       </w:r>
       <w:r>
         <w:sym w:font="Wingdings" w:char="F0E8"/>
       </w:r>
       <w:r>
-        <w:rPr>
-          <w:lang w:val="de-DE"/>
-        </w:rPr>
-        <w:t xml:space="preserve"> Ener</w:t>
-      </w:r>
-      <w:r>
-        <w:rPr>
-          <w:lang w:val="de-DE"/>
-        </w:rPr>
-        <w:t>giedichtheid</w:t>
+        <w:t xml:space="preserve"> Energiedichtheid</w:t>
       </w:r>
     </w:p>
     <w:p>
@@ -487,13 +480,54 @@
           <w:lang w:val="en-US"/>
         </w:rPr>
       </w:pPr>
+      <w:r>
+        <w:rPr>
+          <w:lang w:val="en-US"/>
+        </w:rPr>
+        <w:t xml:space="preserve">  „Marshalling / communication library for drones.,” Github Corporation, 16 5 2017. [Online]. Available: https://github.com/mavlink/mavlink. [Geopend 18 5 2017]. </w:t>
+      </w:r>
+    </w:p>
+    <w:p>
+      <w:pPr>
+        <w:pStyle w:val="Lijstalinea"/>
+        <w:numPr>
+          <w:ilvl w:val="0"/>
+          <w:numId w:val="3"/>
+        </w:numPr>
+        <w:rPr>
+          <w:rStyle w:val="Hyperlink"/>
+          <w:color w:val="auto"/>
+          <w:u w:val="none"/>
+          <w:lang w:val="en-US"/>
+        </w:rPr>
+      </w:pPr>
+      <w:r>
+        <w:rPr>
+          <w:lang w:val="en-US"/>
+        </w:rPr>
+        <w:t xml:space="preserve">“MavLink”, Wikipedia [Online]. Available: </w:t>
+      </w:r>
       <w:hyperlink r:id="rId17" w:history="1">
         <w:r>
           <w:rPr>
             <w:rStyle w:val="Hyperlink"/>
             <w:lang w:val="en-US"/>
           </w:rPr>
-          <w:t>“MavLink Introduction.”[Online]. Available: https://github.com/mavlink/mavlink</w:t>
+          <w:t>https://en.wikipedia.org/wiki/MAVL</w:t>
+        </w:r>
+        <w:r>
+          <w:rPr>
+            <w:rStyle w:val="Hyperlink"/>
+            <w:lang w:val="en-US"/>
+          </w:rPr>
+          <w:t>i</w:t>
+        </w:r>
+        <w:r>
+          <w:rPr>
+            <w:rStyle w:val="Hyperlink"/>
+            <w:lang w:val="en-US"/>
+          </w:rPr>
+          <w:t>nk</w:t>
         </w:r>
       </w:hyperlink>
     </w:p>
@@ -504,25 +538,176 @@
           <w:ilvl w:val="0"/>
           <w:numId w:val="3"/>
         </w:numPr>
-        <w:rPr>
-          <w:lang w:val="en-US"/>
-        </w:rPr>
-      </w:pPr>
-      <w:r>
-        <w:rPr>
-          <w:lang w:val="en-US"/>
-        </w:rPr>
-        <w:t xml:space="preserve">“MavLink”, Wikipedia [Online]. Available: </w:t>
-      </w:r>
+      </w:pPr>
       <w:hyperlink r:id="rId18" w:history="1">
         <w:r>
           <w:rPr>
             <w:rStyle w:val="Hyperlink"/>
-            <w:lang w:val="en-US"/>
           </w:rPr>
-          <w:t>https://en.wikipedia.org/wiki/MAVLink</w:t>
+          <w:t>https://www.dji.com/be/aeroscope</w:t>
         </w:r>
       </w:hyperlink>
+      <w:r>
+        <w:t xml:space="preserve"> ==&gt; DJI bied</w:t>
+      </w:r>
+      <w:r>
+        <w:t>t dit aan om drone te onderscheppen.</w:t>
+      </w:r>
+    </w:p>
+    <w:p>
+      <w:pPr>
+        <w:pStyle w:val="Lijstalinea"/>
+        <w:numPr>
+          <w:ilvl w:val="0"/>
+          <w:numId w:val="3"/>
+        </w:numPr>
+        <w:rPr>
+          <w:rStyle w:val="Hyperlink"/>
+          <w:color w:val="auto"/>
+          <w:u w:val="none"/>
+        </w:rPr>
+      </w:pPr>
+      <w:hyperlink r:id="rId19" w:history="1">
+        <w:r>
+          <w:rPr>
+            <w:rStyle w:val="Hyperlink"/>
+          </w:rPr>
+          <w:t>https://scholarworks.sjsu.edu/cgi/viewcontent.cgi?article=8423&amp;context=etd_theses</w:t>
+        </w:r>
+      </w:hyperlink>
+      <w:r>
+        <w:t xml:space="preserve"> </w:t>
+      </w:r>
+      <w:r>
+        <w:sym w:font="Wingdings" w:char="F0E8"/>
+      </w:r>
+      <w:r>
+        <w:t xml:space="preserve"> Goe</w:t>
+      </w:r>
+      <w:r>
+        <w:t>d voor verdere uitbreiding, best niet behandelen. Te diepgaand voor een bachelorproef.</w:t>
+      </w:r>
+    </w:p>
+    <w:p/>
+    <w:p>
+      <w:pPr>
+        <w:pStyle w:val="Kop1"/>
+        <w:shd w:val="clear" w:color="auto" w:fill="FFFFFF"/>
+        <w:spacing w:after="204" w:afterAutospacing="0"/>
+        <w:rPr>
+          <w:rFonts w:ascii="Helvetica" w:hAnsi="Helvetica" w:cs="Helvetica"/>
+          <w:color w:val="333333"/>
+          <w:spacing w:val="3"/>
+        </w:rPr>
+      </w:pPr>
+      <w:r>
+        <w:t xml:space="preserve">!!!! </w:t>
+      </w:r>
+      <w:r>
+        <w:rPr>
+          <w:rFonts w:ascii="Helvetica" w:hAnsi="Helvetica" w:cs="Helvetica"/>
+          <w:color w:val="333333"/>
+          <w:spacing w:val="3"/>
+        </w:rPr>
+        <w:t>QGroundControl User Guide</w:t>
+      </w:r>
+      <w:r>
+        <w:rPr>
+          <w:rFonts w:ascii="Helvetica" w:hAnsi="Helvetica" w:cs="Helvetica"/>
+          <w:color w:val="333333"/>
+          <w:spacing w:val="3"/>
+        </w:rPr>
+        <w:t xml:space="preserve"> </w:t>
+      </w:r>
+      <w:r>
+        <w:rPr>
+          <w:rFonts w:ascii="Helvetica" w:hAnsi="Helvetica" w:cs="Helvetica"/>
+          <w:color w:val="333333"/>
+          <w:spacing w:val="3"/>
+        </w:rPr>
+        <w:sym w:font="Wingdings" w:char="F0E8"/>
+      </w:r>
+      <w:r>
+        <w:rPr>
+          <w:rFonts w:ascii="Helvetica" w:hAnsi="Helvetica" w:cs="Helvetica"/>
+          <w:color w:val="333333"/>
+          <w:spacing w:val="3"/>
+        </w:rPr>
+        <w:t xml:space="preserve"> in de met</w:t>
+      </w:r>
+      <w:r>
+        <w:rPr>
+          <w:rFonts w:ascii="Helvetica" w:hAnsi="Helvetica" w:cs="Helvetica"/>
+          <w:color w:val="333333"/>
+          <w:spacing w:val="3"/>
+        </w:rPr>
+        <w:t>hodologie kan je dit gebruiken om te communiceren met mavlink</w:t>
+      </w:r>
+    </w:p>
+    <w:p>
+      <w:pPr>
+        <w:pStyle w:val="Kop1"/>
+        <w:shd w:val="clear" w:color="auto" w:fill="FFFFFF"/>
+        <w:spacing w:after="204" w:afterAutospacing="0"/>
+        <w:rPr>
+          <w:rFonts w:ascii="Helvetica" w:hAnsi="Helvetica" w:cs="Helvetica"/>
+          <w:color w:val="333333"/>
+          <w:spacing w:val="3"/>
+        </w:rPr>
+      </w:pPr>
+      <w:r>
+        <w:rPr>
+          <w:noProof/>
+        </w:rPr>
+        <w:drawing>
+          <wp:inline distT="0" distB="0" distL="0" distR="0" wp14:anchorId="19D7D094" wp14:editId="5117E0B1">
+            <wp:extent cx="5760720" cy="4081145"/>
+            <wp:effectExtent l="0" t="0" r="0" b="0"/>
+            <wp:docPr id="2" name="Afbeelding 2" descr="MAVSec: Securing the MAVLink Protocol for Ardupilot and PX4 Unmanned …"/>
+            <wp:cNvGraphicFramePr>
+              <a:graphicFrameLocks xmlns:a="http://schemas.openxmlformats.org/drawingml/2006/main" noChangeAspect="1"/>
+            </wp:cNvGraphicFramePr>
+            <a:graphic xmlns:a="http://schemas.openxmlformats.org/drawingml/2006/main">
+              <a:graphicData uri="http://schemas.openxmlformats.org/drawingml/2006/picture">
+                <pic:pic xmlns:pic="http://schemas.openxmlformats.org/drawingml/2006/picture">
+                  <pic:nvPicPr>
+                    <pic:cNvPr id="0" name="Picture 3" descr="MAVSec: Securing the MAVLink Protocol for Ardupilot and PX4 Unmanned …"/>
+                    <pic:cNvPicPr>
+                      <a:picLocks noChangeAspect="1" noChangeArrowheads="1"/>
+                    </pic:cNvPicPr>
+                  </pic:nvPicPr>
+                  <pic:blipFill>
+                    <a:blip r:embed="rId20">
+                      <a:extLst>
+                        <a:ext uri="{28A0092B-C50C-407E-A947-70E740481C1C}">
+                          <a14:useLocalDpi xmlns:a14="http://schemas.microsoft.com/office/drawing/2010/main" val="0"/>
+                        </a:ext>
+                      </a:extLst>
+                    </a:blip>
+                    <a:srcRect/>
+                    <a:stretch>
+                      <a:fillRect/>
+                    </a:stretch>
+                  </pic:blipFill>
+                  <pic:spPr bwMode="auto">
+                    <a:xfrm>
+                      <a:off x="0" y="0"/>
+                      <a:ext cx="5760720" cy="4081145"/>
+                    </a:xfrm>
+                    <a:prstGeom prst="rect">
+                      <a:avLst/>
+                    </a:prstGeom>
+                    <a:noFill/>
+                    <a:ln>
+                      <a:noFill/>
+                    </a:ln>
+                  </pic:spPr>
+                </pic:pic>
+              </a:graphicData>
+            </a:graphic>
+          </wp:inline>
+        </w:drawing>
+      </w:r>
     </w:p>
     <w:p>
       <w:pPr>
@@ -534,6 +719,60 @@
           <w:szCs w:val="32"/>
         </w:rPr>
       </w:pPr>
+      <w:r>
+        <w:rPr>
+          <w:noProof/>
+        </w:rPr>
+        <w:lastRenderedPageBreak/>
+        <w:drawing>
+          <wp:inline distT="0" distB="0" distL="0" distR="0" wp14:anchorId="57A73D36" wp14:editId="6BE3D5A1">
+            <wp:extent cx="5760720" cy="5164455"/>
+            <wp:effectExtent l="0" t="0" r="0" b="0"/>
+            <wp:docPr id="1" name="Afbeelding 1" descr="MAVLink Basics — Dev documentation"/>
+            <wp:cNvGraphicFramePr>
+              <a:graphicFrameLocks xmlns:a="http://schemas.openxmlformats.org/drawingml/2006/main" noChangeAspect="1"/>
+            </wp:cNvGraphicFramePr>
+            <a:graphic xmlns:a="http://schemas.openxmlformats.org/drawingml/2006/main">
+              <a:graphicData uri="http://schemas.openxmlformats.org/drawingml/2006/picture">
+                <pic:pic xmlns:pic="http://schemas.openxmlformats.org/drawingml/2006/picture">
+                  <pic:nvPicPr>
+                    <pic:cNvPr id="0" name="Picture 1" descr="MAVLink Basics — Dev documentation"/>
+                    <pic:cNvPicPr>
+                      <a:picLocks noChangeAspect="1" noChangeArrowheads="1"/>
+                    </pic:cNvPicPr>
+                  </pic:nvPicPr>
+                  <pic:blipFill>
+                    <a:blip r:embed="rId21">
+                      <a:extLst>
+                        <a:ext uri="{28A0092B-C50C-407E-A947-70E740481C1C}">
+                          <a14:useLocalDpi xmlns:a14="http://schemas.microsoft.com/office/drawing/2010/main" val="0"/>
+                        </a:ext>
+                      </a:extLst>
+                    </a:blip>
+                    <a:srcRect/>
+                    <a:stretch>
+                      <a:fillRect/>
+                    </a:stretch>
+                  </pic:blipFill>
+                  <pic:spPr bwMode="auto">
+                    <a:xfrm>
+                      <a:off x="0" y="0"/>
+                      <a:ext cx="5760720" cy="5164455"/>
+                    </a:xfrm>
+                    <a:prstGeom prst="rect">
+                      <a:avLst/>
+                    </a:prstGeom>
+                    <a:noFill/>
+                    <a:ln>
+                      <a:noFill/>
+                    </a:ln>
+                  </pic:spPr>
+                </pic:pic>
+              </a:graphicData>
+            </a:graphic>
+          </wp:inline>
+        </w:drawing>
+      </w:r>
       <w:r>
         <w:rPr>
           <w:rFonts w:ascii="Arial" w:hAnsi="Arial" w:cs="Arial"/>
@@ -563,7 +802,6 @@
         <w:rPr>
           <w:lang w:val="fr-FR"/>
         </w:rPr>
-        <w:lastRenderedPageBreak/>
         <w:t xml:space="preserve">Moeyersons, Jerico, Maenhaut, P.-J., De Turck, F., &amp; Volckaert, B. (2018). </w:t>
       </w:r>
       <w:r>
@@ -653,7 +891,7 @@
       <w:r>
         <w:t xml:space="preserve">Springer (2006). </w:t>
       </w:r>
-      <w:hyperlink r:id="rId19" w:history="1">
+      <w:hyperlink r:id="rId22" w:history="1">
         <w:r>
           <w:t>https://doi.org/10.1117/1.2819119</w:t>
         </w:r>
@@ -746,7 +984,7 @@
       <w:r>
         <w:t xml:space="preserve"> </w:t>
       </w:r>
-      <w:hyperlink r:id="rId20" w:history="1">
+      <w:hyperlink r:id="rId23" w:history="1">
         <w:r>
           <w:t>https://docs.opencv.org/4.1.1/d1/dfb/intro.html</w:t>
         </w:r>
@@ -968,7 +1206,6 @@
           <w:color w:val="222222"/>
           <w:shd w:val="clear" w:color="auto" w:fill="FFFFFF"/>
         </w:rPr>
-        <w:lastRenderedPageBreak/>
         <w:t xml:space="preserve">González, A., Fang, Z., Socarras, Y., Serrat, J., Vázquez, D., Xu, J., &amp; López, A. (2016). </w:t>
       </w:r>
       <w:r>
@@ -2016,6 +2253,27 @@
     <w:name w:val="Normal"/>
     <w:qFormat/>
   </w:style>
+  <w:style w:type="paragraph" w:styleId="Kop1">
+    <w:name w:val="heading 1"/>
+    <w:basedOn w:val="Standaard"/>
+    <w:link w:val="Kop1Char"/>
+    <w:uiPriority w:val="9"/>
+    <w:qFormat/>
+    <w:rsid w:val="00147B72"/>
+    <w:pPr>
+      <w:spacing w:before="100" w:beforeAutospacing="1" w:after="100" w:afterAutospacing="1" w:line="240" w:lineRule="auto"/>
+      <w:outlineLvl w:val="0"/>
+    </w:pPr>
+    <w:rPr>
+      <w:rFonts w:ascii="Times New Roman" w:eastAsia="Times New Roman" w:hAnsi="Times New Roman" w:cs="Times New Roman"/>
+      <w:b/>
+      <w:bCs/>
+      <w:kern w:val="36"/>
+      <w:sz w:val="48"/>
+      <w:szCs w:val="48"/>
+      <w:lang w:eastAsia="nl-BE"/>
+    </w:rPr>
+  </w:style>
   <w:style w:type="character" w:default="1" w:styleId="Standaardalinea-lettertype">
     <w:name w:val="Default Paragraph Font"/>
     <w:uiPriority w:val="1"/>
@@ -2151,6 +2409,22 @@
       <w:ind w:left="720"/>
       <w:contextualSpacing/>
     </w:pPr>
+  </w:style>
+  <w:style w:type="character" w:customStyle="1" w:styleId="Kop1Char">
+    <w:name w:val="Kop 1 Char"/>
+    <w:basedOn w:val="Standaardalinea-lettertype"/>
+    <w:link w:val="Kop1"/>
+    <w:uiPriority w:val="9"/>
+    <w:rsid w:val="00147B72"/>
+    <w:rPr>
+      <w:rFonts w:ascii="Times New Roman" w:eastAsia="Times New Roman" w:hAnsi="Times New Roman" w:cs="Times New Roman"/>
+      <w:b/>
+      <w:bCs/>
+      <w:kern w:val="36"/>
+      <w:sz w:val="48"/>
+      <w:szCs w:val="48"/>
+      <w:lang w:eastAsia="nl-BE"/>
+    </w:rPr>
   </w:style>
 </w:styles>
 </file>
@@ -2451,12 +2725,9 @@
 </file>
 
 <file path=customXml/item1.xml><?xml version="1.0" encoding="utf-8"?>
-<?mso-contentType ?>
-<FormTemplates xmlns="http://schemas.microsoft.com/sharepoint/v3/contenttype/forms">
-  <Display>DocumentLibraryForm</Display>
-  <Edit>DocumentLibraryForm</Edit>
-  <New>DocumentLibraryForm</New>
-</FormTemplates>
+<p:properties xmlns:p="http://schemas.microsoft.com/office/2006/metadata/properties" xmlns:xsi="http://www.w3.org/2001/XMLSchema-instance" xmlns:pc="http://schemas.microsoft.com/office/infopath/2007/PartnerControls">
+  <documentManagement/>
+</p:properties>
 </file>
 
 <file path=customXml/item2.xml><?xml version="1.0" encoding="utf-8"?>
@@ -2657,15 +2928,19 @@
 </file>
 
 <file path=customXml/item3.xml><?xml version="1.0" encoding="utf-8"?>
-<p:properties xmlns:p="http://schemas.microsoft.com/office/2006/metadata/properties" xmlns:xsi="http://www.w3.org/2001/XMLSchema-instance" xmlns:pc="http://schemas.microsoft.com/office/infopath/2007/PartnerControls">
-  <documentManagement/>
-</p:properties>
+<?mso-contentType ?>
+<FormTemplates xmlns="http://schemas.microsoft.com/sharepoint/v3/contenttype/forms">
+  <Display>DocumentLibraryForm</Display>
+  <Edit>DocumentLibraryForm</Edit>
+  <New>DocumentLibraryForm</New>
+</FormTemplates>
 </file>
 
 <file path=customXml/itemProps1.xml><?xml version="1.0" encoding="utf-8"?>
-<ds:datastoreItem xmlns:ds="http://schemas.openxmlformats.org/officeDocument/2006/customXml" ds:itemID="{93E486D2-3821-4F79-A6C4-63BA4E5E26F0}">
+<ds:datastoreItem xmlns:ds="http://schemas.openxmlformats.org/officeDocument/2006/customXml" ds:itemID="{A2568FA2-6A1F-4D5F-A901-A50523AFDAB9}">
   <ds:schemaRefs>
-    <ds:schemaRef ds:uri="http://schemas.microsoft.com/sharepoint/v3/contenttype/forms"/>
+    <ds:schemaRef ds:uri="http://schemas.microsoft.com/office/2006/metadata/properties"/>
+    <ds:schemaRef ds:uri="http://schemas.microsoft.com/office/infopath/2007/PartnerControls"/>
   </ds:schemaRefs>
 </ds:datastoreItem>
 </file>
@@ -2690,10 +2965,9 @@
 </file>
 
 <file path=customXml/itemProps3.xml><?xml version="1.0" encoding="utf-8"?>
-<ds:datastoreItem xmlns:ds="http://schemas.openxmlformats.org/officeDocument/2006/customXml" ds:itemID="{A2568FA2-6A1F-4D5F-A901-A50523AFDAB9}">
+<ds:datastoreItem xmlns:ds="http://schemas.openxmlformats.org/officeDocument/2006/customXml" ds:itemID="{93E486D2-3821-4F79-A6C4-63BA4E5E26F0}">
   <ds:schemaRefs>
-    <ds:schemaRef ds:uri="http://schemas.microsoft.com/office/2006/metadata/properties"/>
-    <ds:schemaRef ds:uri="http://schemas.microsoft.com/office/infopath/2007/PartnerControls"/>
+    <ds:schemaRef ds:uri="http://schemas.microsoft.com/sharepoint/v3/contenttype/forms"/>
   </ds:schemaRefs>
 </ds:datastoreItem>
 </file>
</xml_diff>